<commit_message>
Added close to finished project
</commit_message>
<xml_diff>
--- a/Write up/Old/Technical Soultion.docx
+++ b/Write up/Old/Technical Soultion.docx
@@ -1,6 +1,6 @@
 
 <file path=word/document.xml><?xml version="1.0" encoding="utf-8"?>
-<w:document xmlns:wpc="http://schemas.microsoft.com/office/word/2010/wordprocessingCanvas" xmlns:mc="http://schemas.openxmlformats.org/markup-compatibility/2006" xmlns:o="urn:schemas-microsoft-com:office:office" xmlns:r="http://schemas.openxmlformats.org/officeDocument/2006/relationships" xmlns:m="http://schemas.openxmlformats.org/officeDocument/2006/math" xmlns:v="urn:schemas-microsoft-com:vml" xmlns:wp14="http://schemas.microsoft.com/office/word/2010/wordprocessingDrawing" xmlns:wp="http://schemas.openxmlformats.org/drawingml/2006/wordprocessingDrawing" xmlns:w10="urn:schemas-microsoft-com:office:word" xmlns:w="http://schemas.openxmlformats.org/wordprocessingml/2006/main" xmlns:w14="http://schemas.microsoft.com/office/word/2010/wordml" xmlns:wpg="http://schemas.microsoft.com/office/word/2010/wordprocessingGroup" xmlns:wpi="http://schemas.microsoft.com/office/word/2010/wordprocessingInk" xmlns:wne="http://schemas.microsoft.com/office/word/2006/wordml" xmlns:wps="http://schemas.microsoft.com/office/word/2010/wordprocessingShape" mc:Ignorable="w14 wp14">
+<w:document xmlns:ve="http://schemas.openxmlformats.org/markup-compatibility/2006" xmlns:o="urn:schemas-microsoft-com:office:office" xmlns:r="http://schemas.openxmlformats.org/officeDocument/2006/relationships" xmlns:m="http://schemas.openxmlformats.org/officeDocument/2006/math" xmlns:v="urn:schemas-microsoft-com:vml" xmlns:wp="http://schemas.openxmlformats.org/drawingml/2006/wordprocessingDrawing" xmlns:w10="urn:schemas-microsoft-com:office:word" xmlns:w="http://schemas.openxmlformats.org/wordprocessingml/2006/main" xmlns:wne="http://schemas.microsoft.com/office/word/2006/wordml">
   <w:body>
     <w:p>
       <w:pPr>
@@ -31,17 +31,12 @@
         <w:t>Not included: Sudoku grid, options menu, give hint, anything SQL related</w:t>
       </w:r>
       <w:r>
-        <w:t xml:space="preserve">, or </w:t>
-      </w:r>
-      <w:proofErr w:type="gramStart"/>
-      <w:r>
-        <w:t>save</w:t>
+        <w:t>, or save</w:t>
       </w:r>
       <w:r>
         <w:t>(</w:t>
       </w:r>
       <w:proofErr w:type="spellStart"/>
-      <w:proofErr w:type="gramEnd"/>
       <w:r>
         <w:t>highscore</w:t>
       </w:r>
@@ -104,7 +99,7 @@
           <w:lang w:eastAsia="en-GB"/>
         </w:rPr>
         <w:drawing>
-          <wp:inline distT="0" distB="0" distL="0" distR="0" wp14:anchorId="7B7D9442" wp14:editId="30488549">
+          <wp:inline distT="0" distB="0" distL="0" distR="0">
             <wp:extent cx="5731510" cy="1981200"/>
             <wp:effectExtent l="0" t="0" r="2540" b="0"/>
             <wp:docPr id="1" name="Picture 1"/>
@@ -119,7 +114,7 @@
                     <pic:cNvPicPr/>
                   </pic:nvPicPr>
                   <pic:blipFill>
-                    <a:blip r:embed="rId9"/>
+                    <a:blip r:embed="rId8" cstate="print"/>
                     <a:stretch>
                       <a:fillRect/>
                     </a:stretch>
@@ -213,7 +208,7 @@
           <w:lang w:eastAsia="en-GB"/>
         </w:rPr>
         <w:drawing>
-          <wp:inline distT="0" distB="0" distL="0" distR="0" wp14:anchorId="3B28AC31" wp14:editId="2262B941">
+          <wp:inline distT="0" distB="0" distL="0" distR="0">
             <wp:extent cx="5731510" cy="1882775"/>
             <wp:effectExtent l="0" t="0" r="2540" b="3175"/>
             <wp:docPr id="11" name="Picture 11"/>
@@ -228,7 +223,7 @@
                     <pic:cNvPicPr/>
                   </pic:nvPicPr>
                   <pic:blipFill>
-                    <a:blip r:embed="rId10"/>
+                    <a:blip r:embed="rId9" cstate="print"/>
                     <a:stretch>
                       <a:fillRect/>
                     </a:stretch>
@@ -259,21 +254,7 @@
         <w:rPr>
           <w:lang w:eastAsia="en-GB"/>
         </w:rPr>
-        <w:t xml:space="preserve">This class </w:t>
-      </w:r>
-      <w:proofErr w:type="gramStart"/>
-      <w:r>
-        <w:rPr>
-          <w:lang w:eastAsia="en-GB"/>
-        </w:rPr>
-        <w:t>is used</w:t>
-      </w:r>
-      <w:proofErr w:type="gramEnd"/>
-      <w:r>
-        <w:rPr>
-          <w:lang w:eastAsia="en-GB"/>
-        </w:rPr>
-        <w:t xml:space="preserve"> to display everything on the screen. The arguments have the following use:</w:t>
+        <w:t>This class is used to display everything on the screen. The arguments have the following use:</w:t>
       </w:r>
     </w:p>
     <w:p>
@@ -472,7 +453,7 @@
         </w:rPr>
         <w:lastRenderedPageBreak/>
         <w:drawing>
-          <wp:anchor distT="0" distB="0" distL="114300" distR="114300" simplePos="0" relativeHeight="251664384" behindDoc="0" locked="0" layoutInCell="1" allowOverlap="1" wp14:anchorId="4069CA34" wp14:editId="357F13B1">
+          <wp:anchor distT="0" distB="0" distL="114300" distR="114300" simplePos="0" relativeHeight="251664384" behindDoc="0" locked="0" layoutInCell="1" allowOverlap="1">
             <wp:simplePos x="0" y="0"/>
             <wp:positionH relativeFrom="column">
               <wp:posOffset>-114300</wp:posOffset>
@@ -495,10 +476,10 @@
                     <pic:cNvPicPr/>
                   </pic:nvPicPr>
                   <pic:blipFill>
-                    <a:blip r:embed="rId11">
+                    <a:blip r:embed="rId10" cstate="print">
                       <a:extLst>
                         <a:ext uri="{28A0092B-C50C-407E-A947-70E740481C1C}">
-                          <a14:useLocalDpi xmlns:a14="http://schemas.microsoft.com/office/drawing/2010/main" val="0"/>
+                          <a14:useLocalDpi xmlns:a14="http://schemas.microsoft.com/office/drawing/2010/main" xmlns:wps="http://schemas.microsoft.com/office/word/2010/wordprocessingShape" xmlns:wpi="http://schemas.microsoft.com/office/word/2010/wordprocessingInk" xmlns:wpg="http://schemas.microsoft.com/office/word/2010/wordprocessingGroup" xmlns:w14="http://schemas.microsoft.com/office/word/2010/wordml" xmlns:w="http://schemas.openxmlformats.org/wordprocessingml/2006/main" xmlns:w10="urn:schemas-microsoft-com:office:word" xmlns:wp14="http://schemas.microsoft.com/office/word/2010/wordprocessingDrawing" xmlns:v="urn:schemas-microsoft-com:vml" xmlns:o="urn:schemas-microsoft-com:office:office" xmlns:mc="http://schemas.openxmlformats.org/markup-compatibility/2006" xmlns:wpc="http://schemas.microsoft.com/office/word/2010/wordprocessingCanvas" xmlns="" val="0"/>
                         </a:ext>
                       </a:extLst>
                     </a:blip>
@@ -518,12 +499,6 @@
                 </pic:pic>
               </a:graphicData>
             </a:graphic>
-            <wp14:sizeRelH relativeFrom="page">
-              <wp14:pctWidth>0</wp14:pctWidth>
-            </wp14:sizeRelH>
-            <wp14:sizeRelV relativeFrom="page">
-              <wp14:pctHeight>0</wp14:pctHeight>
-            </wp14:sizeRelV>
           </wp:anchor>
         </w:drawing>
       </w:r>
@@ -543,88 +518,12 @@
       <w:r>
         <w:rPr>
           <w:rStyle w:val="Heading4Char"/>
-          <w:noProof/>
-          <w:lang w:eastAsia="en-GB"/>
-        </w:rPr>
-        <mc:AlternateContent>
-          <mc:Choice Requires="wps">
-            <w:drawing>
-              <wp:anchor distT="0" distB="0" distL="114300" distR="114300" simplePos="0" relativeHeight="251665408" behindDoc="0" locked="0" layoutInCell="1" allowOverlap="1" wp14:anchorId="3144D96A" wp14:editId="39557FE4">
-                <wp:simplePos x="0" y="0"/>
-                <wp:positionH relativeFrom="column">
-                  <wp:posOffset>501650</wp:posOffset>
-                </wp:positionH>
-                <wp:positionV relativeFrom="paragraph">
-                  <wp:posOffset>431165</wp:posOffset>
-                </wp:positionV>
-                <wp:extent cx="257175" cy="238125"/>
-                <wp:effectExtent l="19050" t="19050" r="28575" b="28575"/>
-                <wp:wrapSquare wrapText="bothSides"/>
-                <wp:docPr id="15" name="Rectangle 15"/>
-                <wp:cNvGraphicFramePr/>
-                <a:graphic xmlns:a="http://schemas.openxmlformats.org/drawingml/2006/main">
-                  <a:graphicData uri="http://schemas.microsoft.com/office/word/2010/wordprocessingShape">
-                    <wps:wsp>
-                      <wps:cNvSpPr/>
-                      <wps:spPr>
-                        <a:xfrm>
-                          <a:off x="0" y="0"/>
-                          <a:ext cx="257175" cy="238125"/>
-                        </a:xfrm>
-                        <a:prstGeom prst="rect">
-                          <a:avLst/>
-                        </a:prstGeom>
-                        <a:solidFill>
-                          <a:schemeClr val="bg1"/>
-                        </a:solidFill>
-                        <a:ln w="38100">
-                          <a:solidFill>
-                            <a:schemeClr val="tx1"/>
-                          </a:solidFill>
-                        </a:ln>
-                      </wps:spPr>
-                      <wps:style>
-                        <a:lnRef idx="2">
-                          <a:schemeClr val="accent1">
-                            <a:shade val="50000"/>
-                          </a:schemeClr>
-                        </a:lnRef>
-                        <a:fillRef idx="1">
-                          <a:schemeClr val="accent1"/>
-                        </a:fillRef>
-                        <a:effectRef idx="0">
-                          <a:schemeClr val="accent1"/>
-                        </a:effectRef>
-                        <a:fontRef idx="minor">
-                          <a:schemeClr val="lt1"/>
-                        </a:fontRef>
-                      </wps:style>
-                      <wps:bodyPr rot="0" spcFirstLastPara="0" vertOverflow="overflow" horzOverflow="overflow" vert="horz" wrap="square" lIns="91440" tIns="45720" rIns="91440" bIns="45720" numCol="1" spcCol="0" rtlCol="0" fromWordArt="0" anchor="ctr" anchorCtr="0" forceAA="0" compatLnSpc="1">
-                        <a:prstTxWarp prst="textNoShape">
-                          <a:avLst/>
-                        </a:prstTxWarp>
-                        <a:noAutofit/>
-                      </wps:bodyPr>
-                    </wps:wsp>
-                  </a:graphicData>
-                </a:graphic>
-                <wp14:sizeRelH relativeFrom="margin">
-                  <wp14:pctWidth>0</wp14:pctWidth>
-                </wp14:sizeRelH>
-                <wp14:sizeRelV relativeFrom="margin">
-                  <wp14:pctHeight>0</wp14:pctHeight>
-                </wp14:sizeRelV>
-              </wp:anchor>
-            </w:drawing>
-          </mc:Choice>
-          <mc:Fallback>
-            <w:pict>
-              <v:rect id="Rectangle 15" o:spid="_x0000_s1026" style="position:absolute;margin-left:39.5pt;margin-top:33.95pt;width:20.25pt;height:18.75pt;z-index:251665408;visibility:visible;mso-wrap-style:square;mso-width-percent:0;mso-height-percent:0;mso-wrap-distance-left:9pt;mso-wrap-distance-top:0;mso-wrap-distance-right:9pt;mso-wrap-distance-bottom:0;mso-position-horizontal:absolute;mso-position-horizontal-relative:text;mso-position-vertical:absolute;mso-position-vertical-relative:text;mso-width-percent:0;mso-height-percent:0;mso-width-relative:margin;mso-height-relative:margin;v-text-anchor:middle" o:gfxdata="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" fillcolor="white [3212]" strokecolor="black [3213]" strokeweight="3pt">
-                <w10:wrap type="square"/>
-              </v:rect>
-            </w:pict>
-          </mc:Fallback>
-        </mc:AlternateContent>
+        </w:rPr>
+        <w:pict>
+          <v:rect id="Rectangle 15" o:spid="_x0000_s1026" style="position:absolute;margin-left:39.5pt;margin-top:33.95pt;width:20.25pt;height:18.75pt;z-index:251665408;visibility:visible;mso-wrap-style:square;mso-width-percent:0;mso-height-percent:0;mso-wrap-distance-left:9pt;mso-wrap-distance-top:0;mso-wrap-distance-right:9pt;mso-wrap-distance-bottom:0;mso-position-horizontal:absolute;mso-position-horizontal-relative:text;mso-position-vertical:absolute;mso-position-vertical-relative:text;mso-width-percent:0;mso-height-percent:0;mso-width-relative:margin;mso-height-relative:margin;v-text-anchor:middle" o:gfxdata="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" fillcolor="white [3212]" strokecolor="black [3213]" strokeweight="3pt">
+            <w10:wrap type="square"/>
+          </v:rect>
+        </w:pict>
       </w:r>
       <w:r>
         <w:rPr>
@@ -712,7 +611,7 @@
           <w:lang w:eastAsia="en-GB"/>
         </w:rPr>
         <w:drawing>
-          <wp:inline distT="0" distB="0" distL="0" distR="0" wp14:anchorId="01A7F8F1" wp14:editId="2405E163">
+          <wp:inline distT="0" distB="0" distL="0" distR="0">
             <wp:extent cx="5731510" cy="2491740"/>
             <wp:effectExtent l="0" t="0" r="2540" b="3810"/>
             <wp:docPr id="16" name="Picture 16"/>
@@ -727,7 +626,7 @@
                     <pic:cNvPicPr/>
                   </pic:nvPicPr>
                   <pic:blipFill>
-                    <a:blip r:embed="rId12"/>
+                    <a:blip r:embed="rId11" cstate="print"/>
                     <a:stretch>
                       <a:fillRect/>
                     </a:stretch>
@@ -835,7 +734,7 @@
           <w:lang w:eastAsia="en-GB"/>
         </w:rPr>
         <w:drawing>
-          <wp:inline distT="0" distB="0" distL="0" distR="0" wp14:anchorId="692FD448" wp14:editId="6AEFB3AF">
+          <wp:inline distT="0" distB="0" distL="0" distR="0">
             <wp:extent cx="5731510" cy="680720"/>
             <wp:effectExtent l="0" t="0" r="2540" b="5080"/>
             <wp:docPr id="17" name="Picture 17"/>
@@ -850,7 +749,7 @@
                     <pic:cNvPicPr/>
                   </pic:nvPicPr>
                   <pic:blipFill>
-                    <a:blip r:embed="rId13"/>
+                    <a:blip r:embed="rId12" cstate="print"/>
                     <a:stretch>
                       <a:fillRect/>
                     </a:stretch>
@@ -1013,10 +912,10 @@
                     <pic:cNvPicPr/>
                   </pic:nvPicPr>
                   <pic:blipFill>
-                    <a:blip r:embed="rId14">
+                    <a:blip r:embed="rId13" cstate="print">
                       <a:extLst>
                         <a:ext uri="{28A0092B-C50C-407E-A947-70E740481C1C}">
-                          <a14:useLocalDpi xmlns:a14="http://schemas.microsoft.com/office/drawing/2010/main" val="0"/>
+                          <a14:useLocalDpi xmlns:a14="http://schemas.microsoft.com/office/drawing/2010/main" xmlns:wps="http://schemas.microsoft.com/office/word/2010/wordprocessingShape" xmlns:wpi="http://schemas.microsoft.com/office/word/2010/wordprocessingInk" xmlns:wpg="http://schemas.microsoft.com/office/word/2010/wordprocessingGroup" xmlns:w14="http://schemas.microsoft.com/office/word/2010/wordml" xmlns:w="http://schemas.openxmlformats.org/wordprocessingml/2006/main" xmlns:w10="urn:schemas-microsoft-com:office:word" xmlns:wp14="http://schemas.microsoft.com/office/word/2010/wordprocessingDrawing" xmlns:v="urn:schemas-microsoft-com:vml" xmlns:o="urn:schemas-microsoft-com:office:office" xmlns:mc="http://schemas.openxmlformats.org/markup-compatibility/2006" xmlns:wpc="http://schemas.microsoft.com/office/word/2010/wordprocessingCanvas" xmlns="" val="0"/>
                         </a:ext>
                       </a:extLst>
                     </a:blip>
@@ -1036,12 +935,6 @@
                 </pic:pic>
               </a:graphicData>
             </a:graphic>
-            <wp14:sizeRelH relativeFrom="page">
-              <wp14:pctWidth>0</wp14:pctWidth>
-            </wp14:sizeRelH>
-            <wp14:sizeRelV relativeFrom="page">
-              <wp14:pctHeight>0</wp14:pctHeight>
-            </wp14:sizeRelV>
           </wp:anchor>
         </w:drawing>
       </w:r>
@@ -1161,10 +1054,10 @@
                     <pic:cNvPicPr/>
                   </pic:nvPicPr>
                   <pic:blipFill rotWithShape="1">
-                    <a:blip r:embed="rId15">
+                    <a:blip r:embed="rId14" cstate="print">
                       <a:extLst>
                         <a:ext uri="{28A0092B-C50C-407E-A947-70E740481C1C}">
-                          <a14:useLocalDpi xmlns:a14="http://schemas.microsoft.com/office/drawing/2010/main" val="0"/>
+                          <a14:useLocalDpi xmlns:a14="http://schemas.microsoft.com/office/drawing/2010/main" xmlns:wps="http://schemas.microsoft.com/office/word/2010/wordprocessingShape" xmlns:wpi="http://schemas.microsoft.com/office/word/2010/wordprocessingInk" xmlns:wpg="http://schemas.microsoft.com/office/word/2010/wordprocessingGroup" xmlns:w14="http://schemas.microsoft.com/office/word/2010/wordml" xmlns:w="http://schemas.openxmlformats.org/wordprocessingml/2006/main" xmlns:w10="urn:schemas-microsoft-com:office:word" xmlns:wp14="http://schemas.microsoft.com/office/word/2010/wordprocessingDrawing" xmlns:v="urn:schemas-microsoft-com:vml" xmlns:o="urn:schemas-microsoft-com:office:office" xmlns:mc="http://schemas.openxmlformats.org/markup-compatibility/2006" xmlns:wpc="http://schemas.microsoft.com/office/word/2010/wordprocessingCanvas" xmlns="" val="0"/>
                         </a:ext>
                       </a:extLst>
                     </a:blip>
@@ -1184,19 +1077,13 @@
                     </a:ln>
                     <a:extLst>
                       <a:ext uri="{53640926-AAD7-44D8-BBD7-CCE9431645EC}">
-                        <a14:shadowObscured xmlns:a14="http://schemas.microsoft.com/office/drawing/2010/main"/>
+                        <a14:shadowObscured xmlns:a14="http://schemas.microsoft.com/office/drawing/2010/main" xmlns:wps="http://schemas.microsoft.com/office/word/2010/wordprocessingShape" xmlns:wpi="http://schemas.microsoft.com/office/word/2010/wordprocessingInk" xmlns:wpg="http://schemas.microsoft.com/office/word/2010/wordprocessingGroup" xmlns:w14="http://schemas.microsoft.com/office/word/2010/wordml" xmlns:w="http://schemas.openxmlformats.org/wordprocessingml/2006/main" xmlns:w10="urn:schemas-microsoft-com:office:word" xmlns:wp14="http://schemas.microsoft.com/office/word/2010/wordprocessingDrawing" xmlns:v="urn:schemas-microsoft-com:vml" xmlns:o="urn:schemas-microsoft-com:office:office" xmlns:mc="http://schemas.openxmlformats.org/markup-compatibility/2006" xmlns:wpc="http://schemas.microsoft.com/office/word/2010/wordprocessingCanvas" xmlns=""/>
                       </a:ext>
                     </a:extLst>
                   </pic:spPr>
                 </pic:pic>
               </a:graphicData>
             </a:graphic>
-            <wp14:sizeRelH relativeFrom="page">
-              <wp14:pctWidth>0</wp14:pctWidth>
-            </wp14:sizeRelH>
-            <wp14:sizeRelV relativeFrom="page">
-              <wp14:pctHeight>0</wp14:pctHeight>
-            </wp14:sizeRelV>
           </wp:anchor>
         </w:drawing>
       </w:r>
@@ -1241,14 +1128,12 @@
       <w:r>
         <w:t xml:space="preserve">handle_click function </w:t>
       </w:r>
-      <w:proofErr w:type="gramStart"/>
       <w:r>
         <w:t>is</w:t>
       </w:r>
       <w:r>
         <w:t xml:space="preserve"> called</w:t>
       </w:r>
-      <w:proofErr w:type="gramEnd"/>
       <w:r>
         <w:t>.</w:t>
       </w:r>
@@ -1268,15 +1153,7 @@
         <w:t>;</w:t>
       </w:r>
       <w:r>
-        <w:t xml:space="preserve"> if the tile cannot be </w:t>
-      </w:r>
-      <w:proofErr w:type="gramStart"/>
-      <w:r>
-        <w:t>edited</w:t>
-      </w:r>
-      <w:proofErr w:type="gramEnd"/>
-      <w:r>
-        <w:t xml:space="preserve"> i.e.</w:t>
+        <w:t xml:space="preserve"> if the tile cannot be edited i.e.</w:t>
       </w:r>
       <w:r>
         <w:t xml:space="preserve"> the edit procedure is not defined </w:t>
@@ -1318,7 +1195,7 @@
         </w:rPr>
         <w:lastRenderedPageBreak/>
         <w:drawing>
-          <wp:anchor distT="0" distB="0" distL="114300" distR="114300" simplePos="0" relativeHeight="251662336" behindDoc="0" locked="0" layoutInCell="1" allowOverlap="1" wp14:anchorId="5467DC6B" wp14:editId="2F7FE005">
+          <wp:anchor distT="0" distB="0" distL="114300" distR="114300" simplePos="0" relativeHeight="251662336" behindDoc="0" locked="0" layoutInCell="1" allowOverlap="1">
             <wp:simplePos x="0" y="0"/>
             <wp:positionH relativeFrom="margin">
               <wp:align>left</wp:align>
@@ -1341,10 +1218,10 @@
                     <pic:cNvPicPr/>
                   </pic:nvPicPr>
                   <pic:blipFill rotWithShape="1">
-                    <a:blip r:embed="rId15">
+                    <a:blip r:embed="rId14" cstate="print">
                       <a:extLst>
                         <a:ext uri="{28A0092B-C50C-407E-A947-70E740481C1C}">
-                          <a14:useLocalDpi xmlns:a14="http://schemas.microsoft.com/office/drawing/2010/main" val="0"/>
+                          <a14:useLocalDpi xmlns:a14="http://schemas.microsoft.com/office/drawing/2010/main" xmlns:wps="http://schemas.microsoft.com/office/word/2010/wordprocessingShape" xmlns:wpi="http://schemas.microsoft.com/office/word/2010/wordprocessingInk" xmlns:wpg="http://schemas.microsoft.com/office/word/2010/wordprocessingGroup" xmlns:w14="http://schemas.microsoft.com/office/word/2010/wordml" xmlns:w="http://schemas.openxmlformats.org/wordprocessingml/2006/main" xmlns:w10="urn:schemas-microsoft-com:office:word" xmlns:wp14="http://schemas.microsoft.com/office/word/2010/wordprocessingDrawing" xmlns:v="urn:schemas-microsoft-com:vml" xmlns:o="urn:schemas-microsoft-com:office:office" xmlns:mc="http://schemas.openxmlformats.org/markup-compatibility/2006" xmlns:wpc="http://schemas.microsoft.com/office/word/2010/wordprocessingCanvas" xmlns="" val="0"/>
                         </a:ext>
                       </a:extLst>
                     </a:blip>
@@ -1364,19 +1241,13 @@
                     </a:ln>
                     <a:extLst>
                       <a:ext uri="{53640926-AAD7-44D8-BBD7-CCE9431645EC}">
-                        <a14:shadowObscured xmlns:a14="http://schemas.microsoft.com/office/drawing/2010/main"/>
+                        <a14:shadowObscured xmlns:a14="http://schemas.microsoft.com/office/drawing/2010/main" xmlns:wps="http://schemas.microsoft.com/office/word/2010/wordprocessingShape" xmlns:wpi="http://schemas.microsoft.com/office/word/2010/wordprocessingInk" xmlns:wpg="http://schemas.microsoft.com/office/word/2010/wordprocessingGroup" xmlns:w14="http://schemas.microsoft.com/office/word/2010/wordml" xmlns:w="http://schemas.openxmlformats.org/wordprocessingml/2006/main" xmlns:w10="urn:schemas-microsoft-com:office:word" xmlns:wp14="http://schemas.microsoft.com/office/word/2010/wordprocessingDrawing" xmlns:v="urn:schemas-microsoft-com:vml" xmlns:o="urn:schemas-microsoft-com:office:office" xmlns:mc="http://schemas.openxmlformats.org/markup-compatibility/2006" xmlns:wpc="http://schemas.microsoft.com/office/word/2010/wordprocessingCanvas" xmlns=""/>
                       </a:ext>
                     </a:extLst>
                   </pic:spPr>
                 </pic:pic>
               </a:graphicData>
             </a:graphic>
-            <wp14:sizeRelH relativeFrom="page">
-              <wp14:pctWidth>0</wp14:pctWidth>
-            </wp14:sizeRelH>
-            <wp14:sizeRelV relativeFrom="page">
-              <wp14:pctHeight>0</wp14:pctHeight>
-            </wp14:sizeRelV>
           </wp:anchor>
         </w:drawing>
       </w:r>
@@ -1400,15 +1271,7 @@
         <w:t>whether</w:t>
       </w:r>
       <w:r>
-        <w:t xml:space="preserve"> the left button </w:t>
-      </w:r>
-      <w:proofErr w:type="gramStart"/>
-      <w:r>
-        <w:t>was pressed</w:t>
-      </w:r>
-      <w:proofErr w:type="gramEnd"/>
-      <w:r>
-        <w:t xml:space="preserve"> and </w:t>
+        <w:t xml:space="preserve"> the left button was pressed and </w:t>
       </w:r>
       <w:proofErr w:type="spellStart"/>
       <w:r>
@@ -1429,11 +1292,9 @@
       <w:r>
         <w:t xml:space="preserve">The code </w:t>
       </w:r>
-      <w:proofErr w:type="gramStart"/>
       <w:r>
         <w:t>checks which button on the screen</w:t>
       </w:r>
-      <w:proofErr w:type="gramEnd"/>
       <w:r>
         <w:t xml:space="preserve"> was clicked</w:t>
       </w:r>
@@ -1477,13 +1338,8 @@
         <w:t xml:space="preserve"> the function of the object</w:t>
       </w:r>
       <w:r>
-        <w:t xml:space="preserve"> </w:t>
-      </w:r>
-      <w:proofErr w:type="gramStart"/>
-      <w:r>
-        <w:t>will be run</w:t>
-      </w:r>
-      <w:proofErr w:type="gramEnd"/>
+        <w:t xml:space="preserve"> will be run</w:t>
+      </w:r>
       <w:r>
         <w:t xml:space="preserve"> with arguments if it has them.</w:t>
       </w:r>
@@ -1498,7 +1354,7 @@
           <w:lang w:eastAsia="en-GB"/>
         </w:rPr>
         <w:drawing>
-          <wp:anchor distT="0" distB="0" distL="114300" distR="114300" simplePos="0" relativeHeight="251654144" behindDoc="0" locked="0" layoutInCell="1" allowOverlap="1" wp14:anchorId="0BFE0500" wp14:editId="2B128E25">
+          <wp:anchor distT="0" distB="0" distL="114300" distR="114300" simplePos="0" relativeHeight="251654144" behindDoc="0" locked="0" layoutInCell="1" allowOverlap="1">
             <wp:simplePos x="0" y="0"/>
             <wp:positionH relativeFrom="margin">
               <wp:align>left</wp:align>
@@ -1521,10 +1377,10 @@
                     <pic:cNvPicPr/>
                   </pic:nvPicPr>
                   <pic:blipFill>
-                    <a:blip r:embed="rId16">
+                    <a:blip r:embed="rId15" cstate="print">
                       <a:extLst>
                         <a:ext uri="{28A0092B-C50C-407E-A947-70E740481C1C}">
-                          <a14:useLocalDpi xmlns:a14="http://schemas.microsoft.com/office/drawing/2010/main" val="0"/>
+                          <a14:useLocalDpi xmlns:a14="http://schemas.microsoft.com/office/drawing/2010/main" xmlns:wps="http://schemas.microsoft.com/office/word/2010/wordprocessingShape" xmlns:wpi="http://schemas.microsoft.com/office/word/2010/wordprocessingInk" xmlns:wpg="http://schemas.microsoft.com/office/word/2010/wordprocessingGroup" xmlns:w14="http://schemas.microsoft.com/office/word/2010/wordml" xmlns:w="http://schemas.openxmlformats.org/wordprocessingml/2006/main" xmlns:w10="urn:schemas-microsoft-com:office:word" xmlns:wp14="http://schemas.microsoft.com/office/word/2010/wordprocessingDrawing" xmlns:v="urn:schemas-microsoft-com:vml" xmlns:o="urn:schemas-microsoft-com:office:office" xmlns:mc="http://schemas.openxmlformats.org/markup-compatibility/2006" xmlns:wpc="http://schemas.microsoft.com/office/word/2010/wordprocessingCanvas" xmlns="" val="0"/>
                         </a:ext>
                       </a:extLst>
                     </a:blip>
@@ -1544,12 +1400,6 @@
                 </pic:pic>
               </a:graphicData>
             </a:graphic>
-            <wp14:sizeRelH relativeFrom="page">
-              <wp14:pctWidth>0</wp14:pctWidth>
-            </wp14:sizeRelH>
-            <wp14:sizeRelV relativeFrom="page">
-              <wp14:pctHeight>0</wp14:pctHeight>
-            </wp14:sizeRelV>
           </wp:anchor>
         </w:drawing>
       </w:r>
@@ -1880,13 +1730,7 @@
                     <w:rPr>
                       <w:rFonts w:ascii="Cambria Math" w:hAnsi="Cambria Math"/>
                     </w:rPr>
-                    <m:t>-</m:t>
-                  </m:r>
-                  <m:r>
-                    <w:rPr>
-                      <w:rFonts w:ascii="Cambria Math" w:hAnsi="Cambria Math"/>
-                    </w:rPr>
-                    <m:t>y</m:t>
+                    <m:t>-y</m:t>
                   </m:r>
                   <m:func>
                     <m:funcPr>
@@ -1958,13 +1802,7 @@
                     <w:rPr>
                       <w:rFonts w:ascii="Cambria Math" w:hAnsi="Cambria Math"/>
                     </w:rPr>
-                    <m:t>+</m:t>
-                  </m:r>
-                  <m:r>
-                    <w:rPr>
-                      <w:rFonts w:ascii="Cambria Math" w:hAnsi="Cambria Math"/>
-                    </w:rPr>
-                    <m:t>y</m:t>
+                    <m:t>+y</m:t>
                   </m:r>
                   <m:func>
                     <m:funcPr>
@@ -2058,21 +1896,45 @@
         <w:rPr>
           <w:rFonts w:eastAsiaTheme="minorEastAsia"/>
         </w:rPr>
-        <w:t xml:space="preserve">In the turn </w:t>
-      </w:r>
-      <w:proofErr w:type="gramStart"/>
+        <w:t xml:space="preserve">In the turn function it takes the </w:t>
+      </w:r>
+      <w:proofErr w:type="spellStart"/>
       <w:r>
         <w:rPr>
           <w:rFonts w:eastAsiaTheme="minorEastAsia"/>
         </w:rPr>
-        <w:t>function</w:t>
-      </w:r>
-      <w:proofErr w:type="gramEnd"/>
+        <w:t>rotate_to</w:t>
+      </w:r>
+      <w:proofErr w:type="spellEnd"/>
       <w:r>
         <w:rPr>
           <w:rFonts w:eastAsiaTheme="minorEastAsia"/>
         </w:rPr>
-        <w:t xml:space="preserve"> it takes the </w:t>
+        <w:t xml:space="preserve"> function, the array and the length</w:t>
+      </w:r>
+      <w:r>
+        <w:rPr>
+          <w:rFonts w:eastAsiaTheme="minorEastAsia"/>
+        </w:rPr>
+        <w:t xml:space="preserve"> </w:t>
+      </w:r>
+      <w:r>
+        <w:rPr>
+          <w:rFonts w:eastAsiaTheme="minorEastAsia"/>
+        </w:rPr>
+        <w:t>of one of the sides. It firstly makes a blank list of the same length of the array, and then iterates through the array keeping track of its index, next, the index is converted into a set of co-ordinates, which are then transformed</w:t>
+      </w:r>
+      <w:r>
+        <w:rPr>
+          <w:rFonts w:eastAsiaTheme="minorEastAsia"/>
+        </w:rPr>
+        <w:t xml:space="preserve"> </w:t>
+      </w:r>
+      <w:r>
+        <w:rPr>
+          <w:rFonts w:eastAsiaTheme="minorEastAsia"/>
+        </w:rPr>
+        <w:t xml:space="preserve">by the </w:t>
       </w:r>
       <w:proofErr w:type="spellStart"/>
       <w:r>
@@ -2086,108 +1948,124 @@
         <w:rPr>
           <w:rFonts w:eastAsiaTheme="minorEastAsia"/>
         </w:rPr>
-        <w:t xml:space="preserve"> function, the array and the length</w:t>
+        <w:t xml:space="preserve"> function </w:t>
       </w:r>
       <w:r>
         <w:rPr>
           <w:rFonts w:eastAsiaTheme="minorEastAsia"/>
         </w:rPr>
+        <w:t xml:space="preserve">then the </w:t>
+      </w:r>
+      <w:proofErr w:type="spellStart"/>
+      <w:r>
+        <w:rPr>
+          <w:rFonts w:eastAsiaTheme="minorEastAsia"/>
+        </w:rPr>
+        <w:t>new_index</w:t>
+      </w:r>
+      <w:proofErr w:type="spellEnd"/>
+      <w:r>
+        <w:rPr>
+          <w:rFonts w:eastAsiaTheme="minorEastAsia"/>
+        </w:rPr>
+        <w:t xml:space="preserve"> is made and the value is written to that </w:t>
+      </w:r>
+      <w:r>
+        <w:rPr>
+          <w:rFonts w:eastAsiaTheme="minorEastAsia"/>
+        </w:rPr>
+        <w:t>l</w:t>
+      </w:r>
+      <w:r>
+        <w:rPr>
+          <w:rFonts w:eastAsiaTheme="minorEastAsia"/>
+        </w:rPr>
+        <w:t>ocation in the new array.</w:t>
+      </w:r>
+    </w:p>
+    <w:p/>
+    <w:p>
+      <w:pPr>
+        <w:rPr>
+          <w:noProof/>
+          <w:lang w:eastAsia="en-GB"/>
+        </w:rPr>
+      </w:pPr>
+      <w:r>
+        <w:rPr>
+          <w:noProof/>
+          <w:lang w:eastAsia="en-GB"/>
+        </w:rPr>
         <w:t xml:space="preserve"> </w:t>
       </w:r>
       <w:r>
         <w:rPr>
-          <w:rFonts w:eastAsiaTheme="minorEastAsia"/>
-        </w:rPr>
-        <w:t xml:space="preserve">of one of the sides. It firstly makes a blank list of the same length of the array, and then iterates through the array keeping track of its index, next, the index </w:t>
-      </w:r>
-      <w:proofErr w:type="gramStart"/>
-      <w:r>
-        <w:rPr>
-          <w:rFonts w:eastAsiaTheme="minorEastAsia"/>
-        </w:rPr>
-        <w:t>is converted</w:t>
-      </w:r>
-      <w:proofErr w:type="gramEnd"/>
-      <w:r>
-        <w:rPr>
-          <w:rFonts w:eastAsiaTheme="minorEastAsia"/>
-        </w:rPr>
-        <w:t xml:space="preserve"> into a set of co-ordinates, which are then </w:t>
-      </w:r>
-      <w:proofErr w:type="spellStart"/>
-      <w:r>
-        <w:rPr>
-          <w:rFonts w:eastAsiaTheme="minorEastAsia"/>
-        </w:rPr>
-        <w:t>transformedby</w:t>
-      </w:r>
-      <w:proofErr w:type="spellEnd"/>
-      <w:r>
-        <w:rPr>
-          <w:rFonts w:eastAsiaTheme="minorEastAsia"/>
-        </w:rPr>
-        <w:t xml:space="preserve"> the </w:t>
-      </w:r>
-      <w:proofErr w:type="spellStart"/>
-      <w:r>
-        <w:rPr>
-          <w:rFonts w:eastAsiaTheme="minorEastAsia"/>
-        </w:rPr>
-        <w:t>rotate_to</w:t>
-      </w:r>
-      <w:proofErr w:type="spellEnd"/>
-      <w:r>
-        <w:rPr>
-          <w:rFonts w:eastAsiaTheme="minorEastAsia"/>
-        </w:rPr>
-        <w:t xml:space="preserve"> function </w:t>
-      </w:r>
-      <w:r>
-        <w:rPr>
-          <w:rFonts w:eastAsiaTheme="minorEastAsia"/>
-        </w:rPr>
-        <w:t xml:space="preserve">then the </w:t>
-      </w:r>
-      <w:proofErr w:type="spellStart"/>
-      <w:r>
-        <w:rPr>
-          <w:rFonts w:eastAsiaTheme="minorEastAsia"/>
-        </w:rPr>
-        <w:t>new_index</w:t>
-      </w:r>
-      <w:proofErr w:type="spellEnd"/>
-      <w:r>
-        <w:rPr>
-          <w:rFonts w:eastAsiaTheme="minorEastAsia"/>
-        </w:rPr>
-        <w:t xml:space="preserve"> is made and the value is written to that </w:t>
-      </w:r>
-      <w:r>
-        <w:rPr>
-          <w:rFonts w:eastAsiaTheme="minorEastAsia"/>
-        </w:rPr>
-        <w:t>l</w:t>
-      </w:r>
-      <w:r>
-        <w:rPr>
-          <w:rFonts w:eastAsiaTheme="minorEastAsia"/>
-        </w:rPr>
-        <w:t>ocation in the new array.</w:t>
-      </w:r>
-    </w:p>
-    <w:p/>
-    <w:p>
-      <w:pPr>
-        <w:rPr>
           <w:noProof/>
           <w:lang w:eastAsia="en-GB"/>
         </w:rPr>
-      </w:pPr>
-      <w:r>
+        <w:t xml:space="preserve"> </w:t>
+      </w:r>
+    </w:p>
+    <w:p>
+      <w:pPr>
         <w:rPr>
           <w:noProof/>
           <w:lang w:eastAsia="en-GB"/>
         </w:rPr>
+      </w:pPr>
+    </w:p>
+    <w:p>
+      <w:pPr>
+        <w:rPr>
+          <w:noProof/>
+          <w:lang w:eastAsia="en-GB"/>
+        </w:rPr>
+      </w:pPr>
+    </w:p>
+    <w:p>
+      <w:pPr>
+        <w:rPr>
+          <w:noProof/>
+          <w:lang w:eastAsia="en-GB"/>
+        </w:rPr>
+      </w:pPr>
+    </w:p>
+    <w:p>
+      <w:pPr>
+        <w:rPr>
+          <w:noProof/>
+          <w:lang w:eastAsia="en-GB"/>
+        </w:rPr>
+      </w:pPr>
+    </w:p>
+    <w:p>
+      <w:pPr>
+        <w:pStyle w:val="Heading3"/>
+        <w:rPr>
+          <w:noProof/>
+          <w:lang w:eastAsia="en-GB"/>
+        </w:rPr>
+      </w:pPr>
+      <w:r>
+        <w:rPr>
+          <w:noProof/>
+          <w:lang w:eastAsia="en-GB"/>
+        </w:rPr>
+        <w:t>Class: SudokuGrid</w:t>
+      </w:r>
+    </w:p>
+    <w:p>
+      <w:pPr>
+        <w:rPr>
+          <w:noProof/>
+          <w:lang w:eastAsia="en-GB"/>
+        </w:rPr>
+      </w:pPr>
+      <w:r>
+        <w:rPr>
+          <w:noProof/>
+          <w:lang w:eastAsia="en-GB"/>
+        </w:rPr>
         <w:t xml:space="preserve"> </w:t>
       </w:r>
       <w:r>
@@ -2195,78 +2073,8 @@
           <w:noProof/>
           <w:lang w:eastAsia="en-GB"/>
         </w:rPr>
-        <w:t xml:space="preserve"> </w:t>
-      </w:r>
-    </w:p>
-    <w:p>
-      <w:pPr>
-        <w:rPr>
-          <w:noProof/>
-          <w:lang w:eastAsia="en-GB"/>
-        </w:rPr>
-      </w:pPr>
-    </w:p>
-    <w:p>
-      <w:pPr>
-        <w:rPr>
-          <w:noProof/>
-          <w:lang w:eastAsia="en-GB"/>
-        </w:rPr>
-      </w:pPr>
-    </w:p>
-    <w:p>
-      <w:pPr>
-        <w:rPr>
-          <w:noProof/>
-          <w:lang w:eastAsia="en-GB"/>
-        </w:rPr>
-      </w:pPr>
-    </w:p>
-    <w:p>
-      <w:pPr>
-        <w:rPr>
-          <w:noProof/>
-          <w:lang w:eastAsia="en-GB"/>
-        </w:rPr>
-      </w:pPr>
-    </w:p>
-    <w:p>
-      <w:pPr>
-        <w:pStyle w:val="Heading3"/>
-        <w:rPr>
-          <w:noProof/>
-          <w:lang w:eastAsia="en-GB"/>
-        </w:rPr>
-      </w:pPr>
-      <w:r>
-        <w:rPr>
-          <w:noProof/>
-          <w:lang w:eastAsia="en-GB"/>
-        </w:rPr>
-        <w:t>Class: SudokuGrid</w:t>
-      </w:r>
-    </w:p>
-    <w:p>
-      <w:pPr>
-        <w:rPr>
-          <w:noProof/>
-          <w:lang w:eastAsia="en-GB"/>
-        </w:rPr>
-      </w:pPr>
-      <w:r>
-        <w:rPr>
-          <w:noProof/>
-          <w:lang w:eastAsia="en-GB"/>
-        </w:rPr>
-        <w:t xml:space="preserve"> </w:t>
-      </w:r>
-      <w:r>
-        <w:rPr>
-          <w:noProof/>
-          <w:lang w:eastAsia="en-GB"/>
-        </w:rPr>
         <w:drawing>
-          <wp:inline distT="0" distB="0" distL="0" distR="0" wp14:anchorId="4DF0958F" wp14:editId="411F8364">
+          <wp:inline distT="0" distB="0" distL="0" distR="0">
             <wp:extent cx="4886325" cy="1419225"/>
             <wp:effectExtent l="0" t="0" r="9525" b="9525"/>
             <wp:docPr id="19" name="Picture 19"/>
@@ -2281,7 +2089,7 @@
                     <pic:cNvPicPr/>
                   </pic:nvPicPr>
                   <pic:blipFill>
-                    <a:blip r:embed="rId17"/>
+                    <a:blip r:embed="rId16" cstate="print"/>
                     <a:stretch>
                       <a:fillRect/>
                     </a:stretch>
@@ -2378,10 +2186,10 @@
                     <pic:cNvPicPr/>
                   </pic:nvPicPr>
                   <pic:blipFill>
-                    <a:blip r:embed="rId18">
+                    <a:blip r:embed="rId17" cstate="print">
                       <a:extLst>
                         <a:ext uri="{28A0092B-C50C-407E-A947-70E740481C1C}">
-                          <a14:useLocalDpi xmlns:a14="http://schemas.microsoft.com/office/drawing/2010/main" val="0"/>
+                          <a14:useLocalDpi xmlns:a14="http://schemas.microsoft.com/office/drawing/2010/main" xmlns:wps="http://schemas.microsoft.com/office/word/2010/wordprocessingShape" xmlns:wpi="http://schemas.microsoft.com/office/word/2010/wordprocessingInk" xmlns:wpg="http://schemas.microsoft.com/office/word/2010/wordprocessingGroup" xmlns:w14="http://schemas.microsoft.com/office/word/2010/wordml" xmlns:w="http://schemas.openxmlformats.org/wordprocessingml/2006/main" xmlns:w10="urn:schemas-microsoft-com:office:word" xmlns:wp14="http://schemas.microsoft.com/office/word/2010/wordprocessingDrawing" xmlns:v="urn:schemas-microsoft-com:vml" xmlns:o="urn:schemas-microsoft-com:office:office" xmlns:mc="http://schemas.openxmlformats.org/markup-compatibility/2006" xmlns:wpc="http://schemas.microsoft.com/office/word/2010/wordprocessingCanvas" xmlns="" val="0"/>
                         </a:ext>
                       </a:extLst>
                     </a:blip>
@@ -2401,12 +2209,6 @@
                 </pic:pic>
               </a:graphicData>
             </a:graphic>
-            <wp14:sizeRelH relativeFrom="page">
-              <wp14:pctWidth>0</wp14:pctWidth>
-            </wp14:sizeRelH>
-            <wp14:sizeRelV relativeFrom="page">
-              <wp14:pctHeight>0</wp14:pctHeight>
-            </wp14:sizeRelV>
           </wp:anchor>
         </w:drawing>
       </w:r>
@@ -2502,10 +2304,10 @@
                     <pic:cNvPicPr/>
                   </pic:nvPicPr>
                   <pic:blipFill rotWithShape="1">
-                    <a:blip r:embed="rId19">
+                    <a:blip r:embed="rId18" cstate="print">
                       <a:extLst>
                         <a:ext uri="{28A0092B-C50C-407E-A947-70E740481C1C}">
-                          <a14:useLocalDpi xmlns:a14="http://schemas.microsoft.com/office/drawing/2010/main" val="0"/>
+                          <a14:useLocalDpi xmlns:a14="http://schemas.microsoft.com/office/drawing/2010/main" xmlns:wps="http://schemas.microsoft.com/office/word/2010/wordprocessingShape" xmlns:wpi="http://schemas.microsoft.com/office/word/2010/wordprocessingInk" xmlns:wpg="http://schemas.microsoft.com/office/word/2010/wordprocessingGroup" xmlns:w14="http://schemas.microsoft.com/office/word/2010/wordml" xmlns:w="http://schemas.openxmlformats.org/wordprocessingml/2006/main" xmlns:w10="urn:schemas-microsoft-com:office:word" xmlns:wp14="http://schemas.microsoft.com/office/word/2010/wordprocessingDrawing" xmlns:v="urn:schemas-microsoft-com:vml" xmlns:o="urn:schemas-microsoft-com:office:office" xmlns:mc="http://schemas.openxmlformats.org/markup-compatibility/2006" xmlns:wpc="http://schemas.microsoft.com/office/word/2010/wordprocessingCanvas" xmlns="" val="0"/>
                         </a:ext>
                       </a:extLst>
                     </a:blip>
@@ -2525,19 +2327,13 @@
                     </a:ln>
                     <a:extLst>
                       <a:ext uri="{53640926-AAD7-44D8-BBD7-CCE9431645EC}">
-                        <a14:shadowObscured xmlns:a14="http://schemas.microsoft.com/office/drawing/2010/main"/>
+                        <a14:shadowObscured xmlns:a14="http://schemas.microsoft.com/office/drawing/2010/main" xmlns:wps="http://schemas.microsoft.com/office/word/2010/wordprocessingShape" xmlns:wpi="http://schemas.microsoft.com/office/word/2010/wordprocessingInk" xmlns:wpg="http://schemas.microsoft.com/office/word/2010/wordprocessingGroup" xmlns:w14="http://schemas.microsoft.com/office/word/2010/wordml" xmlns:w="http://schemas.openxmlformats.org/wordprocessingml/2006/main" xmlns:w10="urn:schemas-microsoft-com:office:word" xmlns:wp14="http://schemas.microsoft.com/office/word/2010/wordprocessingDrawing" xmlns:v="urn:schemas-microsoft-com:vml" xmlns:o="urn:schemas-microsoft-com:office:office" xmlns:mc="http://schemas.openxmlformats.org/markup-compatibility/2006" xmlns:wpc="http://schemas.microsoft.com/office/word/2010/wordprocessingCanvas" xmlns=""/>
                       </a:ext>
                     </a:extLst>
                   </pic:spPr>
                 </pic:pic>
               </a:graphicData>
             </a:graphic>
-            <wp14:sizeRelH relativeFrom="page">
-              <wp14:pctWidth>0</wp14:pctWidth>
-            </wp14:sizeRelH>
-            <wp14:sizeRelV relativeFrom="page">
-              <wp14:pctHeight>0</wp14:pctHeight>
-            </wp14:sizeRelV>
           </wp:anchor>
         </w:drawing>
       </w:r>
@@ -2605,7 +2401,7 @@
 </file>
 
 <file path=word/endnotes.xml><?xml version="1.0" encoding="utf-8"?>
-<w:endnotes xmlns:wpc="http://schemas.microsoft.com/office/word/2010/wordprocessingCanvas" xmlns:mc="http://schemas.openxmlformats.org/markup-compatibility/2006" xmlns:o="urn:schemas-microsoft-com:office:office" xmlns:r="http://schemas.openxmlformats.org/officeDocument/2006/relationships" xmlns:m="http://schemas.openxmlformats.org/officeDocument/2006/math" xmlns:v="urn:schemas-microsoft-com:vml" xmlns:wp14="http://schemas.microsoft.com/office/word/2010/wordprocessingDrawing" xmlns:wp="http://schemas.openxmlformats.org/drawingml/2006/wordprocessingDrawing" xmlns:w10="urn:schemas-microsoft-com:office:word" xmlns:w="http://schemas.openxmlformats.org/wordprocessingml/2006/main" xmlns:w14="http://schemas.microsoft.com/office/word/2010/wordml" xmlns:wpg="http://schemas.microsoft.com/office/word/2010/wordprocessingGroup" xmlns:wpi="http://schemas.microsoft.com/office/word/2010/wordprocessingInk" xmlns:wne="http://schemas.microsoft.com/office/word/2006/wordml" xmlns:wps="http://schemas.microsoft.com/office/word/2010/wordprocessingShape" mc:Ignorable="w14 wp14">
+<w:endnotes xmlns:ve="http://schemas.openxmlformats.org/markup-compatibility/2006" xmlns:o="urn:schemas-microsoft-com:office:office" xmlns:r="http://schemas.openxmlformats.org/officeDocument/2006/relationships" xmlns:m="http://schemas.openxmlformats.org/officeDocument/2006/math" xmlns:v="urn:schemas-microsoft-com:vml" xmlns:wp="http://schemas.openxmlformats.org/drawingml/2006/wordprocessingDrawing" xmlns:w10="urn:schemas-microsoft-com:office:word" xmlns:w="http://schemas.openxmlformats.org/wordprocessingml/2006/main" xmlns:wne="http://schemas.microsoft.com/office/word/2006/wordml">
   <w:endnote w:type="separator" w:id="-1">
     <w:p>
       <w:pPr>
@@ -2630,7 +2426,7 @@
 </file>
 
 <file path=word/footnotes.xml><?xml version="1.0" encoding="utf-8"?>
-<w:footnotes xmlns:wpc="http://schemas.microsoft.com/office/word/2010/wordprocessingCanvas" xmlns:mc="http://schemas.openxmlformats.org/markup-compatibility/2006" xmlns:o="urn:schemas-microsoft-com:office:office" xmlns:r="http://schemas.openxmlformats.org/officeDocument/2006/relationships" xmlns:m="http://schemas.openxmlformats.org/officeDocument/2006/math" xmlns:v="urn:schemas-microsoft-com:vml" xmlns:wp14="http://schemas.microsoft.com/office/word/2010/wordprocessingDrawing" xmlns:wp="http://schemas.openxmlformats.org/drawingml/2006/wordprocessingDrawing" xmlns:w10="urn:schemas-microsoft-com:office:word" xmlns:w="http://schemas.openxmlformats.org/wordprocessingml/2006/main" xmlns:w14="http://schemas.microsoft.com/office/word/2010/wordml" xmlns:wpg="http://schemas.microsoft.com/office/word/2010/wordprocessingGroup" xmlns:wpi="http://schemas.microsoft.com/office/word/2010/wordprocessingInk" xmlns:wne="http://schemas.microsoft.com/office/word/2006/wordml" xmlns:wps="http://schemas.microsoft.com/office/word/2010/wordprocessingShape" mc:Ignorable="w14 wp14">
+<w:footnotes xmlns:ve="http://schemas.openxmlformats.org/markup-compatibility/2006" xmlns:o="urn:schemas-microsoft-com:office:office" xmlns:r="http://schemas.openxmlformats.org/officeDocument/2006/relationships" xmlns:m="http://schemas.openxmlformats.org/officeDocument/2006/math" xmlns:v="urn:schemas-microsoft-com:vml" xmlns:wp="http://schemas.openxmlformats.org/drawingml/2006/wordprocessingDrawing" xmlns:w10="urn:schemas-microsoft-com:office:word" xmlns:w="http://schemas.openxmlformats.org/wordprocessingml/2006/main" xmlns:wne="http://schemas.microsoft.com/office/word/2006/wordml">
   <w:footnote w:type="separator" w:id="-1">
     <w:p>
       <w:pPr>
@@ -2655,7 +2451,7 @@
 </file>
 
 <file path=word/numbering.xml><?xml version="1.0" encoding="utf-8"?>
-<w:numbering xmlns:wpc="http://schemas.microsoft.com/office/word/2010/wordprocessingCanvas" xmlns:mc="http://schemas.openxmlformats.org/markup-compatibility/2006" xmlns:o="urn:schemas-microsoft-com:office:office" xmlns:r="http://schemas.openxmlformats.org/officeDocument/2006/relationships" xmlns:m="http://schemas.openxmlformats.org/officeDocument/2006/math" xmlns:v="urn:schemas-microsoft-com:vml" xmlns:wp14="http://schemas.microsoft.com/office/word/2010/wordprocessingDrawing" xmlns:wp="http://schemas.openxmlformats.org/drawingml/2006/wordprocessingDrawing" xmlns:w10="urn:schemas-microsoft-com:office:word" xmlns:w="http://schemas.openxmlformats.org/wordprocessingml/2006/main" xmlns:w14="http://schemas.microsoft.com/office/word/2010/wordml" xmlns:wpg="http://schemas.microsoft.com/office/word/2010/wordprocessingGroup" xmlns:wpi="http://schemas.microsoft.com/office/word/2010/wordprocessingInk" xmlns:wne="http://schemas.microsoft.com/office/word/2006/wordml" xmlns:wps="http://schemas.microsoft.com/office/word/2010/wordprocessingShape" mc:Ignorable="w14 wp14">
+<w:numbering xmlns:ve="http://schemas.openxmlformats.org/markup-compatibility/2006" xmlns:o="urn:schemas-microsoft-com:office:office" xmlns:r="http://schemas.openxmlformats.org/officeDocument/2006/relationships" xmlns:m="http://schemas.openxmlformats.org/officeDocument/2006/math" xmlns:v="urn:schemas-microsoft-com:vml" xmlns:wp="http://schemas.openxmlformats.org/drawingml/2006/wordprocessingDrawing" xmlns:w10="urn:schemas-microsoft-com:office:word" xmlns:w="http://schemas.openxmlformats.org/wordprocessingml/2006/main" xmlns:wne="http://schemas.microsoft.com/office/word/2006/wordml">
   <w:abstractNum w:abstractNumId="0">
     <w:nsid w:val="387F2EA3"/>
     <w:multiLevelType w:val="hybridMultilevel"/>
@@ -2776,7 +2572,7 @@
 </file>
 
 <file path=word/styles.xml><?xml version="1.0" encoding="utf-8"?>
-<w:styles xmlns:mc="http://schemas.openxmlformats.org/markup-compatibility/2006" xmlns:r="http://schemas.openxmlformats.org/officeDocument/2006/relationships" xmlns:w="http://schemas.openxmlformats.org/wordprocessingml/2006/main" xmlns:w14="http://schemas.microsoft.com/office/word/2010/wordml" mc:Ignorable="w14">
+<w:styles xmlns:r="http://schemas.openxmlformats.org/officeDocument/2006/relationships" xmlns:w="http://schemas.openxmlformats.org/wordprocessingml/2006/main">
   <w:docDefaults>
     <w:rPrDefault>
       <w:rPr>
@@ -3049,6 +2845,7 @@
     <w:uiPriority w:val="99"/>
     <w:semiHidden/>
     <w:unhideWhenUsed/>
+    <w:qFormat/>
     <w:tblPr>
       <w:tblInd w:w="0" w:type="dxa"/>
       <w:tblCellMar>
@@ -4016,7 +3813,7 @@
   <a:extraClrSchemeLst/>
   <a:extLst>
     <a:ext uri="{05A4C25C-085E-4340-85A3-A5531E510DB2}">
-      <thm15:themeFamily xmlns:thm15="http://schemas.microsoft.com/office/thememl/2012/main" xmlns="" name="Office Theme" id="{62F939B6-93AF-4DB8-9C6B-D6C7DFDC589F}" vid="{4A3C46E8-61CC-4603-A589-7422A47A8E4A}"/>
+      <thm15:themeFamily xmlns="" xmlns:thm15="http://schemas.microsoft.com/office/thememl/2012/main" name="Office Theme" id="{62F939B6-93AF-4DB8-9C6B-D6C7DFDC589F}" vid="{4A3C46E8-61CC-4603-A589-7422A47A8E4A}"/>
     </a:ext>
   </a:extLst>
 </a:theme>
@@ -4027,7 +3824,7 @@
 </file>
 
 <file path=customXml/itemProps1.xml><?xml version="1.0" encoding="utf-8"?>
-<ds:datastoreItem xmlns:ds="http://schemas.openxmlformats.org/officeDocument/2006/customXml" ds:itemID="{51C0C2E4-0B3C-49A8-9935-4B1106086740}">
+<ds:datastoreItem xmlns:ds="http://schemas.openxmlformats.org/officeDocument/2006/customXml" ds:itemID="{20B0B0E2-CA07-4D74-A210-B26B2AA69F32}">
   <ds:schemaRefs>
     <ds:schemaRef ds:uri="http://schemas.openxmlformats.org/officeDocument/2006/bibliography"/>
   </ds:schemaRefs>

</xml_diff>